<commit_message>
Added ability to see order history, tracking accepted and confirmed orders, added money and pound formatting
</commit_message>
<xml_diff>
--- a/Documents/Meeting Notes/Vadja Meetings/March 7th/Professor Weekly Meeting Agenda 3-7-23.docx
+++ b/Documents/Meeting Notes/Vadja Meetings/March 7th/Professor Weekly Meeting Agenda 3-7-23.docx
@@ -15,13 +15,7 @@
         <w:rPr>
           <w:b/>
         </w:rPr>
-        <w:t>Professor Vajda Weekly Meeting #</w:t>
-      </w:r>
-      <w:r>
-        <w:rPr>
-          <w:b/>
-        </w:rPr>
-        <w:t>8</w:t>
+        <w:t>Professor Vajda Weekly Meeting #8</w:t>
       </w:r>
     </w:p>
     <w:p>
@@ -39,31 +33,7 @@
           <w:sz w:val="24"/>
           <w:szCs w:val="24"/>
         </w:rPr>
-        <w:t>March</w:t>
-      </w:r>
-      <w:r>
-        <w:rPr>
-          <w:color w:val="000000"/>
-          <w:sz w:val="24"/>
-          <w:szCs w:val="24"/>
-        </w:rPr>
-        <w:t xml:space="preserve"> </w:t>
-      </w:r>
-      <w:r>
-        <w:rPr>
-          <w:color w:val="000000"/>
-          <w:sz w:val="24"/>
-          <w:szCs w:val="24"/>
-        </w:rPr>
-        <w:t>7</w:t>
-      </w:r>
-      <w:r>
-        <w:rPr>
-          <w:color w:val="000000"/>
-          <w:sz w:val="24"/>
-          <w:szCs w:val="24"/>
-        </w:rPr>
-        <w:t>th, 2023 / 10:00 AM / Zoom</w:t>
+        <w:t>March 7th, 2023 / 10:00 AM / Zoom</w:t>
       </w:r>
     </w:p>
     <w:p>
@@ -90,11 +60,7 @@
       </w:pPr>
       <w:r>
         <w:rPr/>
-        <w:t xml:space="preserve">Keane Wesselius, Conner Gordon, Michael Camarata, Chris Payne, Lincoln Huber, Galmo Said, Joshua Ruymen, Shiva Shrestha, Professor Szilard Vajda, </w:t>
-      </w:r>
-      <w:r>
-        <w:rPr/>
-        <w:t>Presentation Spectators</w:t>
+        <w:t>Keane Wesselius, Conner Gordon, Michael Camarata, Chris Payne, Lincoln Huber, Galmo Said, Joshua Ruymen, Shiva Shrestha, Professor Szilard Vajda, Presentation Spectators</w:t>
       </w:r>
     </w:p>
     <w:p>
@@ -110,65 +76,23 @@
           <w:b/>
           <w:bCs/>
         </w:rPr>
-        <w:t>Group Presentation</w:t>
-      </w:r>
-      <w:r>
+        <w:t>Group Presentation (40 Minutes)</w:t>
+      </w:r>
+    </w:p>
+    <w:p>
+      <w:pPr>
+        <w:pStyle w:val="Heading2"/>
         <w:rPr>
           <w:b/>
           <w:bCs/>
         </w:rPr>
-        <w:t xml:space="preserve"> (</w:t>
-      </w:r>
+      </w:pPr>
       <w:r>
         <w:rPr>
           <w:b/>
           <w:bCs/>
         </w:rPr>
-        <w:t>40</w:t>
-      </w:r>
-      <w:r>
-        <w:rPr>
-          <w:b/>
-          <w:bCs/>
-        </w:rPr>
-        <w:t xml:space="preserve"> Minutes)</w:t>
-      </w:r>
-    </w:p>
-    <w:p>
-      <w:pPr>
-        <w:pStyle w:val="Heading2"/>
-        <w:rPr>
-          <w:b/>
-          <w:bCs/>
-        </w:rPr>
-      </w:pPr>
-      <w:r>
-        <w:rPr>
-          <w:b/>
-          <w:bCs/>
-        </w:rPr>
-        <w:t>Questions and Answers</w:t>
-      </w:r>
-      <w:r>
-        <w:rPr>
-          <w:b/>
-          <w:bCs/>
-        </w:rPr>
-        <w:t xml:space="preserve"> (</w:t>
-      </w:r>
-      <w:r>
-        <w:rPr>
-          <w:b/>
-          <w:bCs/>
-        </w:rPr>
-        <w:t>10</w:t>
-      </w:r>
-      <w:r>
-        <w:rPr>
-          <w:b/>
-          <w:bCs/>
-        </w:rPr>
-        <w:t xml:space="preserve"> Minutes)</w:t>
+        <w:t>Questions and Answers (10 Minutes)</w:t>
       </w:r>
     </w:p>
     <w:p>
@@ -226,7 +150,15 @@
       </w:pPr>
       <w:r>
         <w:rPr/>
-        <w:t>Should each turn in a peer review for Assignment 2.</w:t>
+        <w:t xml:space="preserve">Should each turn in a peer review for Assignment 2 </w:t>
+      </w:r>
+      <w:r>
+        <w:rPr/>
+        <w:t>by Wednesday, March 8th</w:t>
+      </w:r>
+      <w:r>
+        <w:rPr/>
+        <w:t>.</w:t>
       </w:r>
     </w:p>
     <w:p>

</xml_diff>